<commit_message>
Cambios en el documento V:1.1
</commit_message>
<xml_diff>
--- a/DOCUMENTACION/HITO2/V1 (Doc Corregidos)/Documento de diseño técnico de la arquitectura de la IA.docx
+++ b/DOCUMENTACION/HITO2/V1 (Doc Corregidos)/Documento de diseño técnico de la arquitectura de la IA.docx
@@ -194,10 +194,7 @@
         <w:t>"</w:t>
       </w:r>
       <w:r>
-        <w:t xml:space="preserve">Documento de diseño </w:t>
-      </w:r>
-      <w:r>
-        <w:t>TÉCNICO DE LA ARQUITECTURA DE LA IA</w:t>
+        <w:t>Documento de diseño TÉCNICO DE LA ARQUITECTURA DE LA IA</w:t>
       </w:r>
       <w:r>
         <w:rPr>
@@ -486,6 +483,13 @@
     </w:p>
     <w:sdt>
       <w:sdtPr>
+        <w:rPr>
+          <w:caps w:val="0"/>
+          <w:color w:val="auto"/>
+          <w:spacing w:val="0"/>
+          <w:sz w:val="20"/>
+          <w:szCs w:val="20"/>
+        </w:rPr>
         <w:id w:val="-1140111462"/>
         <w:docPartObj>
           <w:docPartGallery w:val="Table of Contents"/>
@@ -496,11 +500,6 @@
         <w:rPr>
           <w:b/>
           <w:bCs/>
-          <w:caps w:val="0"/>
-          <w:color w:val="auto"/>
-          <w:spacing w:val="0"/>
-          <w:sz w:val="20"/>
-          <w:szCs w:val="20"/>
         </w:rPr>
       </w:sdtEndPr>
       <w:sdtContent>
@@ -521,6 +520,9 @@
             </w:tabs>
             <w:rPr>
               <w:noProof/>
+              <w:sz w:val="22"/>
+              <w:szCs w:val="22"/>
+              <w:lang w:eastAsia="es-ES"/>
             </w:rPr>
           </w:pPr>
           <w:r>
@@ -532,7 +534,7 @@
           <w:r>
             <w:fldChar w:fldCharType="separate"/>
           </w:r>
-          <w:hyperlink w:anchor="_Toc473545830" w:history="1">
+          <w:hyperlink w:anchor="_Toc473565455" w:history="1">
             <w:r>
               <w:rPr>
                 <w:rStyle w:val="Hipervnculo"/>
@@ -543,6 +545,9 @@
             <w:r>
               <w:rPr>
                 <w:noProof/>
+                <w:sz w:val="22"/>
+                <w:szCs w:val="22"/>
+                <w:lang w:eastAsia="es-ES"/>
               </w:rPr>
               <w:tab/>
             </w:r>
@@ -572,7 +577,7 @@
                 <w:noProof/>
                 <w:webHidden/>
               </w:rPr>
-              <w:instrText xml:space="preserve"> PAGEREF _Toc473545830 \h </w:instrText>
+              <w:instrText xml:space="preserve"> PAGEREF _Toc473565455 \h </w:instrText>
             </w:r>
             <w:r>
               <w:rPr>
@@ -592,7 +597,7 @@
                 <w:noProof/>
                 <w:webHidden/>
               </w:rPr>
-              <w:t>2</w:t>
+              <w:t>3</w:t>
             </w:r>
             <w:r>
               <w:rPr>
@@ -611,9 +616,12 @@
             </w:tabs>
             <w:rPr>
               <w:noProof/>
+              <w:sz w:val="22"/>
+              <w:szCs w:val="22"/>
+              <w:lang w:eastAsia="es-ES"/>
             </w:rPr>
           </w:pPr>
-          <w:hyperlink w:anchor="_Toc473545831" w:history="1">
+          <w:hyperlink w:anchor="_Toc473565456" w:history="1">
             <w:r>
               <w:rPr>
                 <w:rStyle w:val="Hipervnculo"/>
@@ -640,7 +648,7 @@
                 <w:noProof/>
                 <w:webHidden/>
               </w:rPr>
-              <w:instrText xml:space="preserve"> PAGEREF _Toc473545831 \h </w:instrText>
+              <w:instrText xml:space="preserve"> PAGEREF _Toc473565456 \h </w:instrText>
             </w:r>
             <w:r>
               <w:rPr>
@@ -660,7 +668,7 @@
                 <w:noProof/>
                 <w:webHidden/>
               </w:rPr>
-              <w:t>2</w:t>
+              <w:t>3</w:t>
             </w:r>
             <w:r>
               <w:rPr>
@@ -679,9 +687,12 @@
             </w:tabs>
             <w:rPr>
               <w:noProof/>
+              <w:sz w:val="22"/>
+              <w:szCs w:val="22"/>
+              <w:lang w:eastAsia="es-ES"/>
             </w:rPr>
           </w:pPr>
-          <w:hyperlink w:anchor="_Toc473545832" w:history="1">
+          <w:hyperlink w:anchor="_Toc473565457" w:history="1">
             <w:r>
               <w:rPr>
                 <w:rStyle w:val="Hipervnculo"/>
@@ -708,7 +719,7 @@
                 <w:noProof/>
                 <w:webHidden/>
               </w:rPr>
-              <w:instrText xml:space="preserve"> PAGEREF _Toc473545832 \h </w:instrText>
+              <w:instrText xml:space="preserve"> PAGEREF _Toc473565457 \h </w:instrText>
             </w:r>
             <w:r>
               <w:rPr>
@@ -728,7 +739,7 @@
                 <w:noProof/>
                 <w:webHidden/>
               </w:rPr>
-              <w:t>2</w:t>
+              <w:t>3</w:t>
             </w:r>
             <w:r>
               <w:rPr>
@@ -747,15 +758,18 @@
             </w:tabs>
             <w:rPr>
               <w:noProof/>
+              <w:sz w:val="22"/>
+              <w:szCs w:val="22"/>
+              <w:lang w:eastAsia="es-ES"/>
             </w:rPr>
           </w:pPr>
-          <w:hyperlink w:anchor="_Toc473545833" w:history="1">
+          <w:hyperlink w:anchor="_Toc473565458" w:history="1">
             <w:r>
               <w:rPr>
                 <w:rStyle w:val="Hipervnculo"/>
                 <w:noProof/>
               </w:rPr>
-              <w:t>2.1. Estado patrullar (escucha constantemente)</w:t>
+              <w:t>2.1. Estado patrullar</w:t>
             </w:r>
             <w:r>
               <w:rPr>
@@ -776,7 +790,7 @@
                 <w:noProof/>
                 <w:webHidden/>
               </w:rPr>
-              <w:instrText xml:space="preserve"> PAGEREF _Toc473545833 \h </w:instrText>
+              <w:instrText xml:space="preserve"> PAGEREF _Toc473565458 \h </w:instrText>
             </w:r>
             <w:r>
               <w:rPr>
@@ -796,7 +810,7 @@
                 <w:noProof/>
                 <w:webHidden/>
               </w:rPr>
-              <w:t>2</w:t>
+              <w:t>3</w:t>
             </w:r>
             <w:r>
               <w:rPr>
@@ -815,9 +829,12 @@
             </w:tabs>
             <w:rPr>
               <w:noProof/>
+              <w:sz w:val="22"/>
+              <w:szCs w:val="22"/>
+              <w:lang w:eastAsia="es-ES"/>
             </w:rPr>
           </w:pPr>
-          <w:hyperlink w:anchor="_Toc473545834" w:history="1">
+          <w:hyperlink w:anchor="_Toc473565459" w:history="1">
             <w:r>
               <w:rPr>
                 <w:rStyle w:val="Hipervnculo"/>
@@ -844,7 +861,7 @@
                 <w:noProof/>
                 <w:webHidden/>
               </w:rPr>
-              <w:instrText xml:space="preserve"> PAGEREF _Toc473545834 \h </w:instrText>
+              <w:instrText xml:space="preserve"> PAGEREF _Toc473565459 \h </w:instrText>
             </w:r>
             <w:r>
               <w:rPr>
@@ -864,7 +881,7 @@
                 <w:noProof/>
                 <w:webHidden/>
               </w:rPr>
-              <w:t>2</w:t>
+              <w:t>4</w:t>
             </w:r>
             <w:r>
               <w:rPr>
@@ -883,9 +900,12 @@
             </w:tabs>
             <w:rPr>
               <w:noProof/>
+              <w:sz w:val="22"/>
+              <w:szCs w:val="22"/>
+              <w:lang w:eastAsia="es-ES"/>
             </w:rPr>
           </w:pPr>
-          <w:hyperlink w:anchor="_Toc473545835" w:history="1">
+          <w:hyperlink w:anchor="_Toc473565460" w:history="1">
             <w:r>
               <w:rPr>
                 <w:rStyle w:val="Hipervnculo"/>
@@ -912,7 +932,7 @@
                 <w:noProof/>
                 <w:webHidden/>
               </w:rPr>
-              <w:instrText xml:space="preserve"> PAGEREF _Toc473545835 \h </w:instrText>
+              <w:instrText xml:space="preserve"> PAGEREF _Toc473565460 \h </w:instrText>
             </w:r>
             <w:r>
               <w:rPr>
@@ -932,7 +952,7 @@
                 <w:noProof/>
                 <w:webHidden/>
               </w:rPr>
-              <w:t>2</w:t>
+              <w:t>4</w:t>
             </w:r>
             <w:r>
               <w:rPr>
@@ -951,9 +971,12 @@
             </w:tabs>
             <w:rPr>
               <w:noProof/>
+              <w:sz w:val="22"/>
+              <w:szCs w:val="22"/>
+              <w:lang w:eastAsia="es-ES"/>
             </w:rPr>
           </w:pPr>
-          <w:hyperlink w:anchor="_Toc473545836" w:history="1">
+          <w:hyperlink w:anchor="_Toc473565461" w:history="1">
             <w:r>
               <w:rPr>
                 <w:rStyle w:val="Hipervnculo"/>
@@ -980,7 +1003,7 @@
                 <w:noProof/>
                 <w:webHidden/>
               </w:rPr>
-              <w:instrText xml:space="preserve"> PAGEREF _Toc473545836 \h </w:instrText>
+              <w:instrText xml:space="preserve"> PAGEREF _Toc473565461 \h </w:instrText>
             </w:r>
             <w:r>
               <w:rPr>
@@ -1000,7 +1023,7 @@
                 <w:noProof/>
                 <w:webHidden/>
               </w:rPr>
-              <w:t>2</w:t>
+              <w:t>4</w:t>
             </w:r>
             <w:r>
               <w:rPr>
@@ -1019,9 +1042,12 @@
             </w:tabs>
             <w:rPr>
               <w:noProof/>
+              <w:sz w:val="22"/>
+              <w:szCs w:val="22"/>
+              <w:lang w:eastAsia="es-ES"/>
             </w:rPr>
           </w:pPr>
-          <w:hyperlink w:anchor="_Toc473545837" w:history="1">
+          <w:hyperlink w:anchor="_Toc473565462" w:history="1">
             <w:r>
               <w:rPr>
                 <w:rStyle w:val="Hipervnculo"/>
@@ -1048,7 +1074,7 @@
                 <w:noProof/>
                 <w:webHidden/>
               </w:rPr>
-              <w:instrText xml:space="preserve"> PAGEREF _Toc473545837 \h </w:instrText>
+              <w:instrText xml:space="preserve"> PAGEREF _Toc473565462 \h </w:instrText>
             </w:r>
             <w:r>
               <w:rPr>
@@ -1068,7 +1094,7 @@
                 <w:noProof/>
                 <w:webHidden/>
               </w:rPr>
-              <w:t>2</w:t>
+              <w:t>5</w:t>
             </w:r>
             <w:r>
               <w:rPr>
@@ -1087,15 +1113,18 @@
             </w:tabs>
             <w:rPr>
               <w:noProof/>
+              <w:sz w:val="22"/>
+              <w:szCs w:val="22"/>
+              <w:lang w:eastAsia="es-ES"/>
             </w:rPr>
           </w:pPr>
-          <w:hyperlink w:anchor="_Toc473545838" w:history="1">
+          <w:hyperlink w:anchor="_Toc473565463" w:history="1">
             <w:r>
               <w:rPr>
                 <w:rStyle w:val="Hipervnculo"/>
                 <w:noProof/>
               </w:rPr>
-              <w:t>3.1. Estado patrullar (escucha constantemente)</w:t>
+              <w:t>3.1. Estado patrullar</w:t>
             </w:r>
             <w:r>
               <w:rPr>
@@ -1116,7 +1145,7 @@
                 <w:noProof/>
                 <w:webHidden/>
               </w:rPr>
-              <w:instrText xml:space="preserve"> PAGEREF _Toc473545838 \h </w:instrText>
+              <w:instrText xml:space="preserve"> PAGEREF _Toc473565463 \h </w:instrText>
             </w:r>
             <w:r>
               <w:rPr>
@@ -1136,7 +1165,7 @@
                 <w:noProof/>
                 <w:webHidden/>
               </w:rPr>
-              <w:t>2</w:t>
+              <w:t>5</w:t>
             </w:r>
             <w:r>
               <w:rPr>
@@ -1155,9 +1184,12 @@
             </w:tabs>
             <w:rPr>
               <w:noProof/>
+              <w:sz w:val="22"/>
+              <w:szCs w:val="22"/>
+              <w:lang w:eastAsia="es-ES"/>
             </w:rPr>
           </w:pPr>
-          <w:hyperlink w:anchor="_Toc473545839" w:history="1">
+          <w:hyperlink w:anchor="_Toc473565464" w:history="1">
             <w:r>
               <w:rPr>
                 <w:rStyle w:val="Hipervnculo"/>
@@ -1184,7 +1216,7 @@
                 <w:noProof/>
                 <w:webHidden/>
               </w:rPr>
-              <w:instrText xml:space="preserve"> PAGEREF _Toc473545839 \h </w:instrText>
+              <w:instrText xml:space="preserve"> PAGEREF _Toc473565464 \h </w:instrText>
             </w:r>
             <w:r>
               <w:rPr>
@@ -1204,7 +1236,7 @@
                 <w:noProof/>
                 <w:webHidden/>
               </w:rPr>
-              <w:t>3</w:t>
+              <w:t>5</w:t>
             </w:r>
             <w:r>
               <w:rPr>
@@ -1223,9 +1255,12 @@
             </w:tabs>
             <w:rPr>
               <w:noProof/>
+              <w:sz w:val="22"/>
+              <w:szCs w:val="22"/>
+              <w:lang w:eastAsia="es-ES"/>
             </w:rPr>
           </w:pPr>
-          <w:hyperlink w:anchor="_Toc473545840" w:history="1">
+          <w:hyperlink w:anchor="_Toc473565465" w:history="1">
             <w:r>
               <w:rPr>
                 <w:rStyle w:val="Hipervnculo"/>
@@ -1252,7 +1287,7 @@
                 <w:noProof/>
                 <w:webHidden/>
               </w:rPr>
-              <w:instrText xml:space="preserve"> PAGEREF _Toc473545840 \h </w:instrText>
+              <w:instrText xml:space="preserve"> PAGEREF _Toc473565465 \h </w:instrText>
             </w:r>
             <w:r>
               <w:rPr>
@@ -1272,7 +1307,7 @@
                 <w:noProof/>
                 <w:webHidden/>
               </w:rPr>
-              <w:t>3</w:t>
+              <w:t>5</w:t>
             </w:r>
             <w:r>
               <w:rPr>
@@ -1291,9 +1326,12 @@
             </w:tabs>
             <w:rPr>
               <w:noProof/>
+              <w:sz w:val="22"/>
+              <w:szCs w:val="22"/>
+              <w:lang w:eastAsia="es-ES"/>
             </w:rPr>
           </w:pPr>
-          <w:hyperlink w:anchor="_Toc473545841" w:history="1">
+          <w:hyperlink w:anchor="_Toc473565466" w:history="1">
             <w:r>
               <w:rPr>
                 <w:rStyle w:val="Hipervnculo"/>
@@ -1320,7 +1358,7 @@
                 <w:noProof/>
                 <w:webHidden/>
               </w:rPr>
-              <w:instrText xml:space="preserve"> PAGEREF _Toc473545841 \h </w:instrText>
+              <w:instrText xml:space="preserve"> PAGEREF _Toc473565466 \h </w:instrText>
             </w:r>
             <w:r>
               <w:rPr>
@@ -1340,7 +1378,7 @@
                 <w:noProof/>
                 <w:webHidden/>
               </w:rPr>
-              <w:t>3</w:t>
+              <w:t>6</w:t>
             </w:r>
             <w:r>
               <w:rPr>
@@ -1359,9 +1397,12 @@
             </w:tabs>
             <w:rPr>
               <w:noProof/>
+              <w:sz w:val="22"/>
+              <w:szCs w:val="22"/>
+              <w:lang w:eastAsia="es-ES"/>
             </w:rPr>
           </w:pPr>
-          <w:hyperlink w:anchor="_Toc473545842" w:history="1">
+          <w:hyperlink w:anchor="_Toc473565467" w:history="1">
             <w:r>
               <w:rPr>
                 <w:rStyle w:val="Hipervnculo"/>
@@ -1388,7 +1429,7 @@
                 <w:noProof/>
                 <w:webHidden/>
               </w:rPr>
-              <w:instrText xml:space="preserve"> PAGEREF _Toc473545842 \h </w:instrText>
+              <w:instrText xml:space="preserve"> PAGEREF _Toc473565467 \h </w:instrText>
             </w:r>
             <w:r>
               <w:rPr>
@@ -1408,7 +1449,7 @@
                 <w:noProof/>
                 <w:webHidden/>
               </w:rPr>
-              <w:t>3</w:t>
+              <w:t>6</w:t>
             </w:r>
             <w:r>
               <w:rPr>
@@ -1427,9 +1468,12 @@
             </w:tabs>
             <w:rPr>
               <w:noProof/>
+              <w:sz w:val="22"/>
+              <w:szCs w:val="22"/>
+              <w:lang w:eastAsia="es-ES"/>
             </w:rPr>
           </w:pPr>
-          <w:hyperlink w:anchor="_Toc473545843" w:history="1">
+          <w:hyperlink w:anchor="_Toc473565468" w:history="1">
             <w:r>
               <w:rPr>
                 <w:rStyle w:val="Hipervnculo"/>
@@ -1456,7 +1500,7 @@
                 <w:noProof/>
                 <w:webHidden/>
               </w:rPr>
-              <w:instrText xml:space="preserve"> PAGEREF _Toc473545843 \h </w:instrText>
+              <w:instrText xml:space="preserve"> PAGEREF _Toc473565468 \h </w:instrText>
             </w:r>
             <w:r>
               <w:rPr>
@@ -1476,7 +1520,7 @@
                 <w:noProof/>
                 <w:webHidden/>
               </w:rPr>
-              <w:t>3</w:t>
+              <w:t>6</w:t>
             </w:r>
             <w:r>
               <w:rPr>
@@ -1495,15 +1539,18 @@
             </w:tabs>
             <w:rPr>
               <w:noProof/>
+              <w:sz w:val="22"/>
+              <w:szCs w:val="22"/>
+              <w:lang w:eastAsia="es-ES"/>
             </w:rPr>
           </w:pPr>
-          <w:hyperlink w:anchor="_Toc473545844" w:history="1">
+          <w:hyperlink w:anchor="_Toc473565469" w:history="1">
             <w:r>
               <w:rPr>
                 <w:rStyle w:val="Hipervnculo"/>
                 <w:noProof/>
               </w:rPr>
-              <w:t>4.1. Estado patrullar (escucha constantemente)</w:t>
+              <w:t>4.1. Estado patrullar</w:t>
             </w:r>
             <w:r>
               <w:rPr>
@@ -1524,7 +1571,7 @@
                 <w:noProof/>
                 <w:webHidden/>
               </w:rPr>
-              <w:instrText xml:space="preserve"> PAGEREF _Toc473545844 \h </w:instrText>
+              <w:instrText xml:space="preserve"> PAGEREF _Toc473565469 \h </w:instrText>
             </w:r>
             <w:r>
               <w:rPr>
@@ -1544,7 +1591,7 @@
                 <w:noProof/>
                 <w:webHidden/>
               </w:rPr>
-              <w:t>3</w:t>
+              <w:t>6</w:t>
             </w:r>
             <w:r>
               <w:rPr>
@@ -1563,9 +1610,12 @@
             </w:tabs>
             <w:rPr>
               <w:noProof/>
+              <w:sz w:val="22"/>
+              <w:szCs w:val="22"/>
+              <w:lang w:eastAsia="es-ES"/>
             </w:rPr>
           </w:pPr>
-          <w:hyperlink w:anchor="_Toc473545845" w:history="1">
+          <w:hyperlink w:anchor="_Toc473565470" w:history="1">
             <w:r>
               <w:rPr>
                 <w:rStyle w:val="Hipervnculo"/>
@@ -1592,7 +1642,7 @@
                 <w:noProof/>
                 <w:webHidden/>
               </w:rPr>
-              <w:instrText xml:space="preserve"> PAGEREF _Toc473545845 \h </w:instrText>
+              <w:instrText xml:space="preserve"> PAGEREF _Toc473565470 \h </w:instrText>
             </w:r>
             <w:r>
               <w:rPr>
@@ -1612,7 +1662,7 @@
                 <w:noProof/>
                 <w:webHidden/>
               </w:rPr>
-              <w:t>3</w:t>
+              <w:t>7</w:t>
             </w:r>
             <w:r>
               <w:rPr>
@@ -1631,9 +1681,12 @@
             </w:tabs>
             <w:rPr>
               <w:noProof/>
+              <w:sz w:val="22"/>
+              <w:szCs w:val="22"/>
+              <w:lang w:eastAsia="es-ES"/>
             </w:rPr>
           </w:pPr>
-          <w:hyperlink w:anchor="_Toc473545846" w:history="1">
+          <w:hyperlink w:anchor="_Toc473565471" w:history="1">
             <w:r>
               <w:rPr>
                 <w:rStyle w:val="Hipervnculo"/>
@@ -1660,7 +1713,7 @@
                 <w:noProof/>
                 <w:webHidden/>
               </w:rPr>
-              <w:instrText xml:space="preserve"> PAGEREF _Toc473545846 \h </w:instrText>
+              <w:instrText xml:space="preserve"> PAGEREF _Toc473565471 \h </w:instrText>
             </w:r>
             <w:r>
               <w:rPr>
@@ -1680,7 +1733,7 @@
                 <w:noProof/>
                 <w:webHidden/>
               </w:rPr>
-              <w:t>3</w:t>
+              <w:t>7</w:t>
             </w:r>
             <w:r>
               <w:rPr>
@@ -1699,9 +1752,12 @@
             </w:tabs>
             <w:rPr>
               <w:noProof/>
+              <w:sz w:val="22"/>
+              <w:szCs w:val="22"/>
+              <w:lang w:eastAsia="es-ES"/>
             </w:rPr>
           </w:pPr>
-          <w:hyperlink w:anchor="_Toc473545847" w:history="1">
+          <w:hyperlink w:anchor="_Toc473565472" w:history="1">
             <w:r>
               <w:rPr>
                 <w:rStyle w:val="Hipervnculo"/>
@@ -1728,7 +1784,7 @@
                 <w:noProof/>
                 <w:webHidden/>
               </w:rPr>
-              <w:instrText xml:space="preserve"> PAGEREF _Toc473545847 \h </w:instrText>
+              <w:instrText xml:space="preserve"> PAGEREF _Toc473565472 \h </w:instrText>
             </w:r>
             <w:r>
               <w:rPr>
@@ -1748,7 +1804,7 @@
                 <w:noProof/>
                 <w:webHidden/>
               </w:rPr>
-              <w:t>3</w:t>
+              <w:t>7</w:t>
             </w:r>
             <w:r>
               <w:rPr>
@@ -1767,9 +1823,12 @@
             </w:tabs>
             <w:rPr>
               <w:noProof/>
+              <w:sz w:val="22"/>
+              <w:szCs w:val="22"/>
+              <w:lang w:eastAsia="es-ES"/>
             </w:rPr>
           </w:pPr>
-          <w:hyperlink w:anchor="_Toc473545848" w:history="1">
+          <w:hyperlink w:anchor="_Toc473565473" w:history="1">
             <w:r>
               <w:rPr>
                 <w:rStyle w:val="Hipervnculo"/>
@@ -1796,7 +1855,7 @@
                 <w:noProof/>
                 <w:webHidden/>
               </w:rPr>
-              <w:instrText xml:space="preserve"> PAGEREF _Toc473545848 \h </w:instrText>
+              <w:instrText xml:space="preserve"> PAGEREF _Toc473565473 \h </w:instrText>
             </w:r>
             <w:r>
               <w:rPr>
@@ -1816,7 +1875,92 @@
                 <w:noProof/>
                 <w:webHidden/>
               </w:rPr>
-              <w:t>3</w:t>
+              <w:t>7</w:t>
+            </w:r>
+            <w:r>
+              <w:rPr>
+                <w:noProof/>
+                <w:webHidden/>
+              </w:rPr>
+              <w:fldChar w:fldCharType="end"/>
+            </w:r>
+          </w:hyperlink>
+        </w:p>
+        <w:p>
+          <w:pPr>
+            <w:pStyle w:val="TDC2"/>
+            <w:tabs>
+              <w:tab w:val="right" w:leader="dot" w:pos="8494"/>
+            </w:tabs>
+            <w:rPr>
+              <w:noProof/>
+              <w:sz w:val="22"/>
+              <w:szCs w:val="22"/>
+              <w:lang w:eastAsia="es-ES"/>
+            </w:rPr>
+          </w:pPr>
+          <w:hyperlink w:anchor="_Toc473565474" w:history="1">
+            <w:r>
+              <w:rPr>
+                <w:rStyle w:val="Hipervnculo"/>
+                <w:noProof/>
+              </w:rPr>
+              <w:t>4.6 EStad</w:t>
+            </w:r>
+            <w:r>
+              <w:rPr>
+                <w:rStyle w:val="Hipervnculo"/>
+                <w:noProof/>
+              </w:rPr>
+              <w:t>o</w:t>
+            </w:r>
+            <w:r>
+              <w:rPr>
+                <w:rStyle w:val="Hipervnculo"/>
+                <w:noProof/>
+              </w:rPr>
+              <w:t xml:space="preserve"> ayudar</w:t>
+            </w:r>
+            <w:r>
+              <w:rPr>
+                <w:noProof/>
+                <w:webHidden/>
+              </w:rPr>
+              <w:tab/>
+            </w:r>
+            <w:r>
+              <w:rPr>
+                <w:noProof/>
+                <w:webHidden/>
+              </w:rPr>
+              <w:fldChar w:fldCharType="begin"/>
+            </w:r>
+            <w:r>
+              <w:rPr>
+                <w:noProof/>
+                <w:webHidden/>
+              </w:rPr>
+              <w:instrText xml:space="preserve"> PAGEREF _Toc473565474 \h </w:instrText>
+            </w:r>
+            <w:r>
+              <w:rPr>
+                <w:noProof/>
+                <w:webHidden/>
+              </w:rPr>
+            </w:r>
+            <w:r>
+              <w:rPr>
+                <w:noProof/>
+                <w:webHidden/>
+              </w:rPr>
+              <w:fldChar w:fldCharType="separate"/>
+            </w:r>
+            <w:r>
+              <w:rPr>
+                <w:noProof/>
+                <w:webHidden/>
+              </w:rPr>
+              <w:t>7</w:t>
             </w:r>
             <w:r>
               <w:rPr>
@@ -1835,9 +1979,12 @@
             </w:tabs>
             <w:rPr>
               <w:noProof/>
+              <w:sz w:val="22"/>
+              <w:szCs w:val="22"/>
+              <w:lang w:eastAsia="es-ES"/>
             </w:rPr>
           </w:pPr>
-          <w:hyperlink w:anchor="_Toc473545849" w:history="1">
+          <w:hyperlink w:anchor="_Toc473565475" w:history="1">
             <w:r>
               <w:rPr>
                 <w:rStyle w:val="Hipervnculo"/>
@@ -1864,7 +2011,7 @@
                 <w:noProof/>
                 <w:webHidden/>
               </w:rPr>
-              <w:instrText xml:space="preserve"> PAGEREF _Toc473545849 \h </w:instrText>
+              <w:instrText xml:space="preserve"> PAGEREF _Toc473565475 \h </w:instrText>
             </w:r>
             <w:r>
               <w:rPr>
@@ -1884,7 +2031,7 @@
                 <w:noProof/>
                 <w:webHidden/>
               </w:rPr>
-              <w:t>3</w:t>
+              <w:t>7</w:t>
             </w:r>
             <w:r>
               <w:rPr>
@@ -1903,9 +2050,12 @@
             </w:tabs>
             <w:rPr>
               <w:noProof/>
+              <w:sz w:val="22"/>
+              <w:szCs w:val="22"/>
+              <w:lang w:eastAsia="es-ES"/>
             </w:rPr>
           </w:pPr>
-          <w:hyperlink w:anchor="_Toc473545850" w:history="1">
+          <w:hyperlink w:anchor="_Toc473565476" w:history="1">
             <w:r>
               <w:rPr>
                 <w:rStyle w:val="Hipervnculo"/>
@@ -1932,7 +2082,7 @@
                 <w:noProof/>
                 <w:webHidden/>
               </w:rPr>
-              <w:instrText xml:space="preserve"> PAGEREF _Toc473545850 \h </w:instrText>
+              <w:instrText xml:space="preserve"> PAGEREF _Toc473565476 \h </w:instrText>
             </w:r>
             <w:r>
               <w:rPr>
@@ -1952,7 +2102,7 @@
                 <w:noProof/>
                 <w:webHidden/>
               </w:rPr>
-              <w:t>3</w:t>
+              <w:t>7</w:t>
             </w:r>
             <w:r>
               <w:rPr>
@@ -1971,9 +2121,12 @@
             </w:tabs>
             <w:rPr>
               <w:noProof/>
+              <w:sz w:val="22"/>
+              <w:szCs w:val="22"/>
+              <w:lang w:eastAsia="es-ES"/>
             </w:rPr>
           </w:pPr>
-          <w:hyperlink w:anchor="_Toc473545851" w:history="1">
+          <w:hyperlink w:anchor="_Toc473565477" w:history="1">
             <w:r>
               <w:rPr>
                 <w:rStyle w:val="Hipervnculo"/>
@@ -2000,7 +2153,7 @@
                 <w:noProof/>
                 <w:webHidden/>
               </w:rPr>
-              <w:instrText xml:space="preserve"> PAGEREF _Toc473545851 \h </w:instrText>
+              <w:instrText xml:space="preserve"> PAGEREF _Toc473565477 \h </w:instrText>
             </w:r>
             <w:r>
               <w:rPr>
@@ -2020,7 +2173,7 @@
                 <w:noProof/>
                 <w:webHidden/>
               </w:rPr>
-              <w:t>3</w:t>
+              <w:t>7</w:t>
             </w:r>
             <w:r>
               <w:rPr>
@@ -2039,9 +2192,12 @@
             </w:tabs>
             <w:rPr>
               <w:noProof/>
+              <w:sz w:val="22"/>
+              <w:szCs w:val="22"/>
+              <w:lang w:eastAsia="es-ES"/>
             </w:rPr>
           </w:pPr>
-          <w:hyperlink w:anchor="_Toc473545852" w:history="1">
+          <w:hyperlink w:anchor="_Toc473565478" w:history="1">
             <w:r>
               <w:rPr>
                 <w:rStyle w:val="Hipervnculo"/>
@@ -2068,7 +2224,7 @@
                 <w:noProof/>
                 <w:webHidden/>
               </w:rPr>
-              <w:instrText xml:space="preserve"> PAGEREF _Toc473545852 \h </w:instrText>
+              <w:instrText xml:space="preserve"> PAGEREF _Toc473565478 \h </w:instrText>
             </w:r>
             <w:r>
               <w:rPr>
@@ -2088,7 +2244,7 @@
                 <w:noProof/>
                 <w:webHidden/>
               </w:rPr>
-              <w:t>3</w:t>
+              <w:t>7</w:t>
             </w:r>
             <w:r>
               <w:rPr>
@@ -2107,9 +2263,12 @@
             </w:tabs>
             <w:rPr>
               <w:noProof/>
+              <w:sz w:val="22"/>
+              <w:szCs w:val="22"/>
+              <w:lang w:eastAsia="es-ES"/>
             </w:rPr>
           </w:pPr>
-          <w:hyperlink w:anchor="_Toc473545853" w:history="1">
+          <w:hyperlink w:anchor="_Toc473565479" w:history="1">
             <w:r>
               <w:rPr>
                 <w:rStyle w:val="Hipervnculo"/>
@@ -2136,7 +2295,7 @@
                 <w:noProof/>
                 <w:webHidden/>
               </w:rPr>
-              <w:instrText xml:space="preserve"> PAGEREF _Toc473545853 \h </w:instrText>
+              <w:instrText xml:space="preserve"> PAGEREF _Toc473565479 \h </w:instrText>
             </w:r>
             <w:r>
               <w:rPr>
@@ -2156,7 +2315,7 @@
                 <w:noProof/>
                 <w:webHidden/>
               </w:rPr>
-              <w:t>4</w:t>
+              <w:t>7</w:t>
             </w:r>
             <w:r>
               <w:rPr>
@@ -2175,9 +2334,12 @@
             </w:tabs>
             <w:rPr>
               <w:noProof/>
+              <w:sz w:val="22"/>
+              <w:szCs w:val="22"/>
+              <w:lang w:eastAsia="es-ES"/>
             </w:rPr>
           </w:pPr>
-          <w:hyperlink w:anchor="_Toc473545854" w:history="1">
+          <w:hyperlink w:anchor="_Toc473565480" w:history="1">
             <w:r>
               <w:rPr>
                 <w:rStyle w:val="Hipervnculo"/>
@@ -2204,7 +2366,7 @@
                 <w:noProof/>
                 <w:webHidden/>
               </w:rPr>
-              <w:instrText xml:space="preserve"> PAGEREF _Toc473545854 \h </w:instrText>
+              <w:instrText xml:space="preserve"> PAGEREF _Toc473565480 \h </w:instrText>
             </w:r>
             <w:r>
               <w:rPr>
@@ -2224,7 +2386,7 @@
                 <w:noProof/>
                 <w:webHidden/>
               </w:rPr>
-              <w:t>4</w:t>
+              <w:t>7</w:t>
             </w:r>
             <w:r>
               <w:rPr>
@@ -2241,7 +2403,6 @@
               <w:b/>
               <w:bCs/>
             </w:rPr>
-            <w:lastRenderedPageBreak/>
             <w:fldChar w:fldCharType="end"/>
           </w:r>
         </w:p>
@@ -2258,7 +2419,7 @@
           <w:numId w:val="2"/>
         </w:numPr>
       </w:pPr>
-      <w:bookmarkStart w:id="0" w:name="_Toc473545830"/>
+      <w:bookmarkStart w:id="0" w:name="_Toc473565455"/>
       <w:r>
         <w:t>Introducción</w:t>
       </w:r>
@@ -2317,7 +2478,7 @@
       <w:r>
         <w:tab/>
       </w:r>
-      <w:bookmarkStart w:id="1" w:name="_Toc473545831"/>
+      <w:bookmarkStart w:id="1" w:name="_Toc473565456"/>
       <w:r>
         <w:t xml:space="preserve">1.1. </w:t>
       </w:r>
@@ -2357,7 +2518,7 @@
       <w:pPr>
         <w:pStyle w:val="Ttulo1"/>
       </w:pPr>
-      <w:bookmarkStart w:id="2" w:name="_Toc473545832"/>
+      <w:bookmarkStart w:id="2" w:name="_Toc473565457"/>
       <w:r>
         <w:t xml:space="preserve">2. </w:t>
       </w:r>
@@ -2388,7 +2549,7 @@
       <w:r>
         <w:tab/>
       </w:r>
-      <w:bookmarkStart w:id="3" w:name="_Toc473545833"/>
+      <w:bookmarkStart w:id="3" w:name="_Toc473565458"/>
       <w:r>
         <w:t xml:space="preserve">2.1. </w:t>
       </w:r>
@@ -2431,7 +2592,11 @@
         <w:t xml:space="preserve">. Mientras está patrullando podrá escuchar y ver todo </w:t>
       </w:r>
       <w:r>
-        <w:t>lo que esté en su radio de alcance, la vista será un arco de visión que alcanzará unos 10 metros y con un ángulo de 120 grados y el oído es un circulo que dependiendo del tipo de ruido será más o menos grande que está definido en la tabla de abajo.</w:t>
+        <w:t xml:space="preserve">lo que esté en su radio de alcance, la vista será un arco de visión que alcanzará unos 10 metros y con un ángulo de 120 grados y </w:t>
+      </w:r>
+      <w:r>
+        <w:lastRenderedPageBreak/>
+        <w:t>el oído es un circulo que dependiendo del tipo de ruido será más o menos grande que está definido en la tabla de abajo.</w:t>
       </w:r>
     </w:p>
     <w:p/>
@@ -2596,7 +2761,7 @@
       <w:r>
         <w:tab/>
       </w:r>
-      <w:bookmarkStart w:id="4" w:name="_Toc473545834"/>
+      <w:bookmarkStart w:id="4" w:name="_Toc473565459"/>
       <w:r>
         <w:t xml:space="preserve">2.2. </w:t>
       </w:r>
@@ -2625,7 +2790,7 @@
       <w:r>
         <w:tab/>
       </w:r>
-      <w:bookmarkStart w:id="5" w:name="_Toc473545835"/>
+      <w:bookmarkStart w:id="5" w:name="_Toc473565460"/>
       <w:r>
         <w:t xml:space="preserve">2.3. </w:t>
       </w:r>
@@ -2656,7 +2821,7 @@
       <w:r>
         <w:tab/>
       </w:r>
-      <w:bookmarkStart w:id="6" w:name="_Toc473545836"/>
+      <w:bookmarkStart w:id="6" w:name="_Toc473565461"/>
       <w:r>
         <w:t xml:space="preserve">2.4. </w:t>
       </w:r>
@@ -2680,9 +2845,8 @@
       <w:pPr>
         <w:pStyle w:val="Ttulo1"/>
       </w:pPr>
-      <w:bookmarkStart w:id="7" w:name="_Toc473545837"/>
-      <w:r>
-        <w:lastRenderedPageBreak/>
+      <w:bookmarkStart w:id="7" w:name="_Toc473565462"/>
+      <w:r>
         <w:t xml:space="preserve">3. </w:t>
       </w:r>
       <w:r>
@@ -2731,7 +2895,7 @@
         <w:pStyle w:val="Ttulo2"/>
         <w:ind w:firstLine="708"/>
       </w:pPr>
-      <w:bookmarkStart w:id="8" w:name="_Toc473545838"/>
+      <w:bookmarkStart w:id="8" w:name="_Toc473565463"/>
       <w:r>
         <w:t xml:space="preserve">3.1. </w:t>
       </w:r>
@@ -2894,10 +3058,7 @@
               <w:cnfStyle w:val="000000000000" w:firstRow="0" w:lastRow="0" w:firstColumn="0" w:lastColumn="0" w:oddVBand="0" w:evenVBand="0" w:oddHBand="0" w:evenHBand="0" w:firstRowFirstColumn="0" w:firstRowLastColumn="0" w:lastRowFirstColumn="0" w:lastRowLastColumn="0"/>
             </w:pPr>
             <w:r>
-              <w:t>15</w:t>
-            </w:r>
-            <w:r>
-              <w:t xml:space="preserve"> metros</w:t>
+              <w:t>15 metros</w:t>
             </w:r>
           </w:p>
         </w:tc>
@@ -2956,7 +3117,7 @@
       <w:r>
         <w:tab/>
       </w:r>
-      <w:bookmarkStart w:id="9" w:name="_Toc473545839"/>
+      <w:bookmarkStart w:id="9" w:name="_Toc473565464"/>
       <w:r>
         <w:t xml:space="preserve">3.2. </w:t>
       </w:r>
@@ -2973,73 +3134,149 @@
       <w:r>
         <w:t xml:space="preserve">Al igual que la cría, cuando escucha un ruido dentro </w:t>
       </w:r>
-      <w:bookmarkStart w:id="10" w:name="_GoBack"/>
+      <w:r>
+        <w:t>de rango de escucha y dependiendo de la intensidad, creará en esa posición un punto de interés para hacer un camino con más peso que sus puntos de patrulla. Cuando llega a ese punto cambiará al estado de alerta y si ve al jugador cambiará al estado de atacar.</w:t>
+      </w:r>
+    </w:p>
+    <w:p/>
+    <w:p>
+      <w:pPr>
+        <w:pStyle w:val="Ttulo2"/>
+      </w:pPr>
+      <w:r>
+        <w:tab/>
+      </w:r>
+      <w:bookmarkStart w:id="10" w:name="_Toc473565465"/>
+      <w:r>
+        <w:t xml:space="preserve">3.3. </w:t>
+      </w:r>
+      <w:r>
+        <w:t>Estado alerta</w:t>
+      </w:r>
       <w:bookmarkEnd w:id="10"/>
     </w:p>
     <w:p/>
     <w:p>
+      <w:r>
+        <w:tab/>
+        <w:t>Al igual que la cría, cuando llega a ese punto de interés, se quedará dando vueltas sobre sí mismo para ver si ve al jugador, si le encuentra cambiará al estado de atacar e irá a por él, sino, volverá al estado patrulla</w:t>
+      </w:r>
+      <w:r>
+        <w:t xml:space="preserve">. </w:t>
+      </w:r>
+    </w:p>
+    <w:p/>
+    <w:p/>
+    <w:p>
       <w:pPr>
         <w:pStyle w:val="Ttulo2"/>
       </w:pPr>
       <w:r>
         <w:tab/>
       </w:r>
-      <w:bookmarkStart w:id="11" w:name="_Toc473545840"/>
-      <w:r>
-        <w:t xml:space="preserve">3.3. </w:t>
-      </w:r>
-      <w:r>
-        <w:t>Estado alerta</w:t>
+      <w:bookmarkStart w:id="11" w:name="_Toc473565466"/>
+      <w:r>
+        <w:t xml:space="preserve">3.4. </w:t>
+      </w:r>
+      <w:r>
+        <w:t>Estado atacar</w:t>
       </w:r>
       <w:bookmarkEnd w:id="11"/>
     </w:p>
     <w:p/>
     <w:p>
+      <w:r>
+        <w:tab/>
+        <w:t xml:space="preserve">Si ha encontrado al enemigo, el </w:t>
+      </w:r>
+      <w:proofErr w:type="spellStart"/>
+      <w:r>
+        <w:t>alien</w:t>
+      </w:r>
+      <w:proofErr w:type="spellEnd"/>
+      <w:r>
+        <w:t xml:space="preserve"> </w:t>
+      </w:r>
+      <w:proofErr w:type="spellStart"/>
+      <w:r>
+        <w:t>berserker</w:t>
+      </w:r>
+      <w:proofErr w:type="spellEnd"/>
+      <w:r>
+        <w:t>, soltará un grito de nivel alto que si alguna otra IA está cerca de donde se origina el ruido irá a investigarlo. Después de soltar ese grito se lanzará al ataque y dependiendo de que distancia esté, usando la lógica difusa, usará su ataque de ácido (que lo suele usar a una distancia media) o si se encuentra a corta distancia, usará un ataque a meleé. Si durante el combate pierde al jugador de vista, entrará en el estado de alerta y más tarde al de patrullar, pero, si está combatiendo y le queda poca vida, entrará en el estado huir.</w:t>
+      </w:r>
+    </w:p>
+    <w:p/>
+    <w:p>
       <w:pPr>
         <w:pStyle w:val="Ttulo2"/>
       </w:pPr>
       <w:r>
         <w:tab/>
       </w:r>
-      <w:bookmarkStart w:id="12" w:name="_Toc473545841"/>
-      <w:r>
-        <w:t xml:space="preserve">3.4. </w:t>
-      </w:r>
-      <w:r>
-        <w:t>Estado atacar</w:t>
+      <w:bookmarkStart w:id="12" w:name="_Toc473565467"/>
+      <w:r>
+        <w:t xml:space="preserve">3.5. </w:t>
+      </w:r>
+      <w:r>
+        <w:t>Estado huir</w:t>
       </w:r>
       <w:bookmarkEnd w:id="12"/>
     </w:p>
     <w:p/>
     <w:p>
-      <w:pPr>
-        <w:pStyle w:val="Ttulo2"/>
-      </w:pPr>
       <w:r>
         <w:tab/>
-      </w:r>
-      <w:bookmarkStart w:id="13" w:name="_Toc473545842"/>
-      <w:r>
-        <w:t xml:space="preserve">3.5. </w:t>
-      </w:r>
-      <w:r>
-        <w:t>Estado huir</w:t>
+        <w:t xml:space="preserve">En este estado el </w:t>
+      </w:r>
+      <w:proofErr w:type="spellStart"/>
+      <w:r>
+        <w:t>alien</w:t>
+      </w:r>
+      <w:proofErr w:type="spellEnd"/>
+      <w:r>
+        <w:t xml:space="preserve"> </w:t>
+      </w:r>
+      <w:proofErr w:type="spellStart"/>
+      <w:r>
+        <w:t>berserker</w:t>
+      </w:r>
+      <w:proofErr w:type="spellEnd"/>
+      <w:r>
+        <w:t xml:space="preserve"> huirá del jugador hasta estar a una distancia prudente de él para poder regenerarse un poco de su vida. Una vez que se haya regenerado entrará en el estado de patrullar buscando el punto más cercado desde donde se encuentra.</w:t>
+      </w:r>
+    </w:p>
+    <w:p/>
+    <w:p>
+      <w:pPr>
+        <w:pStyle w:val="Ttulo1"/>
+      </w:pPr>
+      <w:bookmarkStart w:id="13" w:name="_Toc473565468"/>
+      <w:r>
+        <w:t xml:space="preserve">4. </w:t>
+      </w:r>
+      <w:r>
+        <w:t>IA SOLDADO</w:t>
       </w:r>
       <w:bookmarkEnd w:id="13"/>
     </w:p>
     <w:p/>
     <w:p>
-      <w:pPr>
-        <w:pStyle w:val="Ttulo1"/>
-      </w:pPr>
-      <w:bookmarkStart w:id="14" w:name="_Toc473545843"/>
-      <w:r>
-        <w:t xml:space="preserve">4. </w:t>
-      </w:r>
-      <w:r>
-        <w:t>IA SOLDADO</w:t>
-      </w:r>
-      <w:bookmarkEnd w:id="14"/>
+      <w:r>
+        <w:tab/>
+        <w:t xml:space="preserve">El </w:t>
+      </w:r>
+      <w:proofErr w:type="spellStart"/>
+      <w:r>
+        <w:t>alien</w:t>
+      </w:r>
+      <w:proofErr w:type="spellEnd"/>
+      <w:r>
+        <w:t xml:space="preserve"> soldado tiene una IA mucho más compleja que los dos anteriores. Presenta más complejidad en cada uno de los estados descritos</w:t>
+      </w:r>
+      <w:r>
+        <w:t>. Presenta similitudes en algunos estados, pero son mucho más complejos que los anteriores.</w:t>
+      </w:r>
     </w:p>
     <w:p/>
     <w:p>
@@ -3047,32 +3284,285 @@
         <w:pStyle w:val="Ttulo2"/>
         <w:ind w:firstLine="708"/>
       </w:pPr>
-      <w:bookmarkStart w:id="15" w:name="_Toc473545844"/>
+      <w:bookmarkStart w:id="14" w:name="_Toc473565469"/>
+      <w:r>
+        <w:t xml:space="preserve">4.1. </w:t>
+      </w:r>
+      <w:r>
+        <w:t>Estado patrullar</w:t>
+      </w:r>
+      <w:bookmarkEnd w:id="14"/>
+    </w:p>
+    <w:p/>
+    <w:p>
+      <w:r>
+        <w:tab/>
+        <w:t xml:space="preserve">El estado patrullar del </w:t>
+      </w:r>
+      <w:proofErr w:type="spellStart"/>
+      <w:r>
+        <w:t>alien</w:t>
+      </w:r>
+      <w:proofErr w:type="spellEnd"/>
+      <w:r>
+        <w:t xml:space="preserve"> soldado comparte similitudes con las anteriores </w:t>
+      </w:r>
+      <w:proofErr w:type="spellStart"/>
+      <w:r>
+        <w:t>IAs</w:t>
+      </w:r>
+      <w:proofErr w:type="spellEnd"/>
+      <w:r>
+        <w:t xml:space="preserve">, pero presenta más complejidad. Mientras se mueve por su zona de patrullaje puede pararse con otro </w:t>
+      </w:r>
+      <w:proofErr w:type="spellStart"/>
+      <w:r>
+        <w:t>alien</w:t>
+      </w:r>
+      <w:proofErr w:type="spellEnd"/>
+      <w:r>
+        <w:t xml:space="preserve"> soldado a hablar con este y luego seguir patrullando. También su rango de visión es mayor que los otros dos, unos 15 metros, y su rango de escucha es distinto a los demás, explicado en la tabla de abajo.</w:t>
+      </w:r>
+    </w:p>
+    <w:tbl>
+      <w:tblPr>
+        <w:tblStyle w:val="Tabladecuadrcula2-nfasis1"/>
+        <w:tblW w:w="0" w:type="auto"/>
+        <w:tblLook w:val="04A0" w:firstRow="1" w:lastRow="0" w:firstColumn="1" w:lastColumn="0" w:noHBand="0" w:noVBand="1"/>
+      </w:tblPr>
+      <w:tblGrid>
+        <w:gridCol w:w="4447"/>
+        <w:gridCol w:w="3713"/>
+      </w:tblGrid>
+      <w:tr>
+        <w:trPr>
+          <w:cnfStyle w:val="100000000000" w:firstRow="1" w:lastRow="0" w:firstColumn="0" w:lastColumn="0" w:oddVBand="0" w:evenVBand="0" w:oddHBand="0" w:evenHBand="0" w:firstRowFirstColumn="0" w:firstRowLastColumn="0" w:lastRowFirstColumn="0" w:lastRowLastColumn="0"/>
+          <w:trHeight w:val="80"/>
+        </w:trPr>
+        <w:tc>
+          <w:tcPr>
+            <w:cnfStyle w:val="001000000000" w:firstRow="0" w:lastRow="0" w:firstColumn="1" w:lastColumn="0" w:oddVBand="0" w:evenVBand="0" w:oddHBand="0" w:evenHBand="0" w:firstRowFirstColumn="0" w:firstRowLastColumn="0" w:lastRowFirstColumn="0" w:lastRowLastColumn="0"/>
+            <w:tcW w:w="4447" w:type="dxa"/>
+          </w:tcPr>
+          <w:p>
+            <w:pPr>
+              <w:rPr>
+                <w:b w:val="0"/>
+              </w:rPr>
+            </w:pPr>
+            <w:r>
+              <w:rPr>
+                <w:b w:val="0"/>
+              </w:rPr>
+              <w:t>Tipo de ruido</w:t>
+            </w:r>
+          </w:p>
+        </w:tc>
+        <w:tc>
+          <w:tcPr>
+            <w:tcW w:w="3713" w:type="dxa"/>
+          </w:tcPr>
+          <w:p>
+            <w:pPr>
+              <w:cnfStyle w:val="100000000000" w:firstRow="1" w:lastRow="0" w:firstColumn="0" w:lastColumn="0" w:oddVBand="0" w:evenVBand="0" w:oddHBand="0" w:evenHBand="0" w:firstRowFirstColumn="0" w:firstRowLastColumn="0" w:lastRowFirstColumn="0" w:lastRowLastColumn="0"/>
+              <w:rPr>
+                <w:b w:val="0"/>
+              </w:rPr>
+            </w:pPr>
+            <w:r>
+              <w:rPr>
+                <w:b w:val="0"/>
+              </w:rPr>
+              <w:t>Radio</w:t>
+            </w:r>
+          </w:p>
+        </w:tc>
+      </w:tr>
+      <w:tr>
+        <w:trPr>
+          <w:cnfStyle w:val="000000100000" w:firstRow="0" w:lastRow="0" w:firstColumn="0" w:lastColumn="0" w:oddVBand="0" w:evenVBand="0" w:oddHBand="1" w:evenHBand="0" w:firstRowFirstColumn="0" w:firstRowLastColumn="0" w:lastRowFirstColumn="0" w:lastRowLastColumn="0"/>
+          <w:trHeight w:val="321"/>
+        </w:trPr>
+        <w:tc>
+          <w:tcPr>
+            <w:cnfStyle w:val="001000000000" w:firstRow="0" w:lastRow="0" w:firstColumn="1" w:lastColumn="0" w:oddVBand="0" w:evenVBand="0" w:oddHBand="0" w:evenHBand="0" w:firstRowFirstColumn="0" w:firstRowLastColumn="0" w:lastRowFirstColumn="0" w:lastRowLastColumn="0"/>
+            <w:tcW w:w="4447" w:type="dxa"/>
+          </w:tcPr>
+          <w:p>
+            <w:r>
+              <w:t>Bajo</w:t>
+            </w:r>
+          </w:p>
+        </w:tc>
+        <w:tc>
+          <w:tcPr>
+            <w:tcW w:w="3713" w:type="dxa"/>
+          </w:tcPr>
+          <w:p>
+            <w:pPr>
+              <w:cnfStyle w:val="000000100000" w:firstRow="0" w:lastRow="0" w:firstColumn="0" w:lastColumn="0" w:oddVBand="0" w:evenVBand="0" w:oddHBand="1" w:evenHBand="0" w:firstRowFirstColumn="0" w:firstRowLastColumn="0" w:lastRowFirstColumn="0" w:lastRowLastColumn="0"/>
+            </w:pPr>
+            <w:r>
+              <w:t>2</w:t>
+            </w:r>
+            <w:r>
+              <w:t xml:space="preserve"> metro</w:t>
+            </w:r>
+          </w:p>
+        </w:tc>
+      </w:tr>
+      <w:tr>
+        <w:trPr>
+          <w:trHeight w:val="361"/>
+        </w:trPr>
+        <w:tc>
+          <w:tcPr>
+            <w:cnfStyle w:val="001000000000" w:firstRow="0" w:lastRow="0" w:firstColumn="1" w:lastColumn="0" w:oddVBand="0" w:evenVBand="0" w:oddHBand="0" w:evenHBand="0" w:firstRowFirstColumn="0" w:firstRowLastColumn="0" w:lastRowFirstColumn="0" w:lastRowLastColumn="0"/>
+            <w:tcW w:w="4447" w:type="dxa"/>
+          </w:tcPr>
+          <w:p>
+            <w:r>
+              <w:t>Medio</w:t>
+            </w:r>
+          </w:p>
+        </w:tc>
+        <w:tc>
+          <w:tcPr>
+            <w:tcW w:w="3713" w:type="dxa"/>
+          </w:tcPr>
+          <w:p>
+            <w:pPr>
+              <w:cnfStyle w:val="000000000000" w:firstRow="0" w:lastRow="0" w:firstColumn="0" w:lastColumn="0" w:oddVBand="0" w:evenVBand="0" w:oddHBand="0" w:evenHBand="0" w:firstRowFirstColumn="0" w:firstRowLastColumn="0" w:lastRowFirstColumn="0" w:lastRowLastColumn="0"/>
+            </w:pPr>
+            <w:r>
+              <w:t>15 metros</w:t>
+            </w:r>
+          </w:p>
+        </w:tc>
+      </w:tr>
+      <w:tr>
+        <w:trPr>
+          <w:cnfStyle w:val="000000100000" w:firstRow="0" w:lastRow="0" w:firstColumn="0" w:lastColumn="0" w:oddVBand="0" w:evenVBand="0" w:oddHBand="1" w:evenHBand="0" w:firstRowFirstColumn="0" w:firstRowLastColumn="0" w:lastRowFirstColumn="0" w:lastRowLastColumn="0"/>
+          <w:trHeight w:val="405"/>
+        </w:trPr>
+        <w:tc>
+          <w:tcPr>
+            <w:cnfStyle w:val="001000000000" w:firstRow="0" w:lastRow="0" w:firstColumn="1" w:lastColumn="0" w:oddVBand="0" w:evenVBand="0" w:oddHBand="0" w:evenHBand="0" w:firstRowFirstColumn="0" w:firstRowLastColumn="0" w:lastRowFirstColumn="0" w:lastRowLastColumn="0"/>
+            <w:tcW w:w="4447" w:type="dxa"/>
+          </w:tcPr>
+          <w:p>
+            <w:r>
+              <w:t>Alto</w:t>
+            </w:r>
+          </w:p>
+        </w:tc>
+        <w:tc>
+          <w:tcPr>
+            <w:tcW w:w="3713" w:type="dxa"/>
+          </w:tcPr>
+          <w:p>
+            <w:pPr>
+              <w:cnfStyle w:val="000000100000" w:firstRow="0" w:lastRow="0" w:firstColumn="0" w:lastColumn="0" w:oddVBand="0" w:evenVBand="0" w:oddHBand="1" w:evenHBand="0" w:firstRowFirstColumn="0" w:firstRowLastColumn="0" w:lastRowFirstColumn="0" w:lastRowLastColumn="0"/>
+            </w:pPr>
+            <w:r>
+              <w:t>25</w:t>
+            </w:r>
+            <w:r>
+              <w:t xml:space="preserve"> metros</w:t>
+            </w:r>
+          </w:p>
+        </w:tc>
+      </w:tr>
+    </w:tbl>
+    <w:p/>
+    <w:p>
       <w:r>
         <w:lastRenderedPageBreak/>
-        <w:t xml:space="preserve">4.1. </w:t>
-      </w:r>
-      <w:r>
-        <w:t>Estado patrullar (escucha constantemente)</w:t>
+        <w:tab/>
+        <w:t>Al igual que los demás, cuando ve al jugador entrará en el estado de atacar, o si escucha algún ruido entrará en el estado de investigar.</w:t>
+      </w:r>
+      <w:r>
+        <w:t xml:space="preserve"> El </w:t>
+      </w:r>
+      <w:proofErr w:type="spellStart"/>
+      <w:r>
+        <w:t>alien</w:t>
+      </w:r>
+      <w:proofErr w:type="spellEnd"/>
+      <w:r>
+        <w:t xml:space="preserve"> soldado tiene la facultad de recordar si las puertas del escenario estaban abiertas o cerradas, si ve alguna de ellas no estaba como antes entrará en el estado investigar y si ocurre alguno de los casos anteriores más veces, convertirá esa zona en un punto de interés para su zona de patrullar.</w:t>
+      </w:r>
+    </w:p>
+    <w:p/>
+    <w:p>
+      <w:pPr>
+        <w:pStyle w:val="Ttulo2"/>
+      </w:pPr>
+      <w:r>
+        <w:tab/>
+      </w:r>
+      <w:bookmarkStart w:id="15" w:name="_Toc473565470"/>
+      <w:r>
+        <w:t xml:space="preserve">4.2. </w:t>
+      </w:r>
+      <w:r>
+        <w:t>Estado investigar</w:t>
       </w:r>
       <w:bookmarkEnd w:id="15"/>
     </w:p>
     <w:p/>
     <w:p>
+      <w:r>
+        <w:tab/>
+        <w:t xml:space="preserve">Como las demás </w:t>
+      </w:r>
+      <w:proofErr w:type="spellStart"/>
+      <w:r>
+        <w:t>IAs</w:t>
+      </w:r>
+      <w:proofErr w:type="spellEnd"/>
+      <w:r>
+        <w:t>, cuando escucha un ruido dentro de rango de escucha y dependiendo de la intensidad, creará en esa posición un punto de interés para hacer un camino con más peso que sus puntos de patrulla. Cuando llega a ese punto cambiará al estado de alerta y si ve al jugador cambiará al estado de atacar.</w:t>
+      </w:r>
+      <w:r>
+        <w:tab/>
+      </w:r>
+      <w:r>
+        <w:t xml:space="preserve"> Si se repite algún ruido por la zona convertirá ese punto en un punto de interés usando el </w:t>
+      </w:r>
+      <w:proofErr w:type="spellStart"/>
+      <w:r>
+        <w:t>waypoint</w:t>
+      </w:r>
+      <w:proofErr w:type="spellEnd"/>
+      <w:r>
+        <w:t xml:space="preserve"> correspondiente a la zona del </w:t>
+      </w:r>
+      <w:r>
+        <w:t>navmeshes</w:t>
+      </w:r>
+      <w:r>
+        <w:t>.</w:t>
+      </w:r>
+      <w:bookmarkStart w:id="16" w:name="_GoBack"/>
+      <w:bookmarkEnd w:id="16"/>
+    </w:p>
+    <w:p/>
+    <w:p>
       <w:pPr>
         <w:pStyle w:val="Ttulo2"/>
       </w:pPr>
       <w:r>
         <w:tab/>
       </w:r>
-      <w:bookmarkStart w:id="16" w:name="_Toc473545845"/>
-      <w:r>
-        <w:t xml:space="preserve">4.2. </w:t>
-      </w:r>
-      <w:r>
-        <w:t>Estado investigar</w:t>
-      </w:r>
-      <w:bookmarkEnd w:id="16"/>
+      <w:bookmarkStart w:id="17" w:name="_Toc473565471"/>
+      <w:r>
+        <w:t xml:space="preserve">4.3. </w:t>
+      </w:r>
+      <w:r>
+        <w:t>Estado alerta</w:t>
+      </w:r>
+      <w:bookmarkEnd w:id="17"/>
     </w:p>
     <w:p/>
     <w:p>
@@ -3082,14 +3572,14 @@
       <w:r>
         <w:tab/>
       </w:r>
-      <w:bookmarkStart w:id="17" w:name="_Toc473545846"/>
-      <w:r>
-        <w:t xml:space="preserve">4.3. </w:t>
-      </w:r>
-      <w:r>
-        <w:t>Estado alerta</w:t>
-      </w:r>
-      <w:bookmarkEnd w:id="17"/>
+      <w:bookmarkStart w:id="18" w:name="_Toc473565472"/>
+      <w:r>
+        <w:t xml:space="preserve">4.4 </w:t>
+      </w:r>
+      <w:r>
+        <w:t>Estado atacar</w:t>
+      </w:r>
+      <w:bookmarkEnd w:id="18"/>
     </w:p>
     <w:p/>
     <w:p>
@@ -3099,14 +3589,14 @@
       <w:r>
         <w:tab/>
       </w:r>
-      <w:bookmarkStart w:id="18" w:name="_Toc473545847"/>
-      <w:r>
-        <w:t xml:space="preserve">4.4 </w:t>
-      </w:r>
-      <w:r>
-        <w:t>Estado atacar</w:t>
-      </w:r>
-      <w:bookmarkEnd w:id="18"/>
+      <w:bookmarkStart w:id="19" w:name="_Toc473565473"/>
+      <w:r>
+        <w:t xml:space="preserve">4.5 </w:t>
+      </w:r>
+      <w:r>
+        <w:t>Estado huir</w:t>
+      </w:r>
+      <w:bookmarkEnd w:id="19"/>
     </w:p>
     <w:p/>
     <w:p>
@@ -3116,28 +3606,25 @@
       <w:r>
         <w:tab/>
       </w:r>
-      <w:bookmarkStart w:id="19" w:name="_Toc473545848"/>
-      <w:r>
-        <w:t xml:space="preserve">4.5 </w:t>
-      </w:r>
-      <w:r>
-        <w:t>Estado huir</w:t>
-      </w:r>
-      <w:bookmarkEnd w:id="19"/>
+      <w:bookmarkStart w:id="20" w:name="_Toc473565474"/>
+      <w:r>
+        <w:t>4.6 EStado ayudar</w:t>
+      </w:r>
+      <w:bookmarkEnd w:id="20"/>
     </w:p>
     <w:p/>
     <w:p>
       <w:pPr>
         <w:pStyle w:val="Ttulo1"/>
       </w:pPr>
-      <w:bookmarkStart w:id="20" w:name="_Toc473545849"/>
+      <w:bookmarkStart w:id="21" w:name="_Toc473565475"/>
       <w:r>
         <w:t xml:space="preserve">5. </w:t>
       </w:r>
       <w:r>
         <w:t>IA JEFE</w:t>
       </w:r>
-      <w:bookmarkEnd w:id="20"/>
+      <w:bookmarkEnd w:id="21"/>
     </w:p>
     <w:p/>
     <w:p>
@@ -3145,14 +3632,14 @@
         <w:pStyle w:val="Ttulo2"/>
         <w:ind w:firstLine="708"/>
       </w:pPr>
-      <w:bookmarkStart w:id="21" w:name="_Toc473545850"/>
+      <w:bookmarkStart w:id="22" w:name="_Toc473565476"/>
       <w:r>
         <w:t xml:space="preserve">5.1. </w:t>
       </w:r>
       <w:r>
         <w:t>Estado patrullar (escucha constantemente)</w:t>
       </w:r>
-      <w:bookmarkEnd w:id="21"/>
+      <w:bookmarkEnd w:id="22"/>
     </w:p>
     <w:p/>
     <w:p>
@@ -3162,14 +3649,14 @@
       <w:r>
         <w:tab/>
       </w:r>
-      <w:bookmarkStart w:id="22" w:name="_Toc473545851"/>
+      <w:bookmarkStart w:id="23" w:name="_Toc473565477"/>
       <w:r>
         <w:t xml:space="preserve">5.2. </w:t>
       </w:r>
       <w:r>
         <w:t>Estado investigar</w:t>
       </w:r>
-      <w:bookmarkEnd w:id="22"/>
+      <w:bookmarkEnd w:id="23"/>
     </w:p>
     <w:p/>
     <w:p>
@@ -3179,14 +3666,14 @@
       <w:r>
         <w:tab/>
       </w:r>
-      <w:bookmarkStart w:id="23" w:name="_Toc473545852"/>
+      <w:bookmarkStart w:id="24" w:name="_Toc473565478"/>
       <w:r>
         <w:t xml:space="preserve">5.3. </w:t>
       </w:r>
       <w:r>
         <w:t>Estado alerta</w:t>
       </w:r>
-      <w:bookmarkEnd w:id="23"/>
+      <w:bookmarkEnd w:id="24"/>
     </w:p>
     <w:p/>
     <w:p>
@@ -3196,14 +3683,14 @@
       <w:r>
         <w:tab/>
       </w:r>
-      <w:bookmarkStart w:id="24" w:name="_Toc473545853"/>
+      <w:bookmarkStart w:id="25" w:name="_Toc473565479"/>
       <w:r>
         <w:t xml:space="preserve">5.4. </w:t>
       </w:r>
       <w:r>
         <w:t>Estado atacar</w:t>
       </w:r>
-      <w:bookmarkEnd w:id="24"/>
+      <w:bookmarkEnd w:id="25"/>
     </w:p>
     <w:p/>
     <w:p>
@@ -3211,158 +3698,22 @@
         <w:pStyle w:val="Ttulo2"/>
       </w:pPr>
       <w:r>
+        <w:lastRenderedPageBreak/>
         <w:tab/>
       </w:r>
-      <w:bookmarkStart w:id="25" w:name="_Toc473545854"/>
+      <w:bookmarkStart w:id="26" w:name="_Toc473565480"/>
       <w:r>
         <w:t xml:space="preserve">5.5. </w:t>
       </w:r>
       <w:r>
         <w:t>Estado huir</w:t>
       </w:r>
-      <w:bookmarkEnd w:id="25"/>
-    </w:p>
-    <w:p/>
-    <w:p/>
-    <w:p/>
-    <w:p/>
-    <w:p/>
-    <w:p/>
-    <w:p>
-      <w:r>
-        <w:t>-IA BERSERKER</w:t>
-      </w:r>
-    </w:p>
-    <w:p>
-      <w:r>
-        <w:t xml:space="preserve">Necesidades del </w:t>
-      </w:r>
-      <w:proofErr w:type="spellStart"/>
-      <w:r>
-        <w:t>Berserker</w:t>
-      </w:r>
-      <w:proofErr w:type="spellEnd"/>
-      <w:r>
-        <w:t xml:space="preserve"> según sus mecánicas:</w:t>
-      </w:r>
-    </w:p>
-    <w:p>
-      <w:r>
-        <w:lastRenderedPageBreak/>
-        <w:t>-Máquina de estados: Cambiar entre estado Caminar, Investigar, Luchar, Huir</w:t>
-      </w:r>
-    </w:p>
-    <w:p>
-      <w:r>
-        <w:t>Estado inicial: Caminar. Deambula por una cierta zona de la nave.</w:t>
-      </w:r>
-    </w:p>
-    <w:p>
-      <w:r>
-        <w:t>Cosas que puede hacer en este estado: escuchar, investigar.</w:t>
-      </w:r>
-    </w:p>
-    <w:p>
-      <w:r>
-        <w:t>Pasa a estado investigar si escucha un ruido de intensidad media o mayor dentro de su rango de escucha.</w:t>
-      </w:r>
-    </w:p>
-    <w:p>
-      <w:r>
-        <w:t>Estado investigar: Al oír un ruido raro, irá a su origen. Si ve al jugador, alertará a sus aliados y pasará al estado atacar. Si no ve al jugador, vuelve a donde estaba y sigue caminando.</w:t>
-      </w:r>
-    </w:p>
-    <w:p>
-      <w:r>
-        <w:t xml:space="preserve">Estado atacar: Después de ver al jugador, el </w:t>
-      </w:r>
-      <w:proofErr w:type="spellStart"/>
-      <w:r>
-        <w:t>Berserker</w:t>
-      </w:r>
-      <w:proofErr w:type="spellEnd"/>
-      <w:r>
-        <w:t xml:space="preserve"> empezará a luchar, prestando atención a la distancia con el jugador y su vida.</w:t>
-      </w:r>
-    </w:p>
-    <w:p>
-      <w:r>
-        <w:t>Cosas que puede hacer en este estado: Correr, ataque uñas, ataque ácido.</w:t>
-      </w:r>
-    </w:p>
-    <w:p>
-      <w:r>
-        <w:t>Pasa a estado huir si su vida baja al 30%.</w:t>
-      </w:r>
-    </w:p>
-    <w:p>
-      <w:r>
-        <w:t xml:space="preserve">Estado huir: El </w:t>
-      </w:r>
-      <w:proofErr w:type="spellStart"/>
-      <w:r>
-        <w:t>Berserker</w:t>
-      </w:r>
-      <w:proofErr w:type="spellEnd"/>
-      <w:r>
-        <w:t xml:space="preserve"> decide abandonar la pelea, y huye del jugador. Usará cualquier ruta disponible para alejarse corriendo del jugador. Si no puede huir, se queda ahí hasta que el jugador lo mate. Si consigue alejarse una cierta distancia del jugador se recuperará una pequeña parte de su vida (nunca llegará a curarse del completo), y volverá a su lugar de origen.</w:t>
-      </w:r>
-    </w:p>
-    <w:p>
-      <w:r>
-        <w:t>-Lógica difusa: decidir la distancia a la que puede ver u oír. Decidir el momento en el que tiene poca vida y debe huir (30% de su vida máxima). Decidir el ataque a realizar en una lucha según la distancia (Cerca=menos de 1 metro. Medio=Entre 1 y 6 metros. Lejos=Más de 6 metros).</w:t>
-      </w:r>
-    </w:p>
-    <w:p>
-      <w:r>
-        <w:t xml:space="preserve">-Percepción sensorial: vista y oído. La vista es un arco de 30 grados delante del </w:t>
-      </w:r>
-      <w:proofErr w:type="spellStart"/>
-      <w:r>
-        <w:t>Berserker</w:t>
-      </w:r>
-      <w:proofErr w:type="spellEnd"/>
-      <w:r>
-        <w:t xml:space="preserve">, con una distancia máxima de 10 metros. No puede ver a través de las paredes. El oído es un circulo alrededor del </w:t>
-      </w:r>
-      <w:proofErr w:type="spellStart"/>
-      <w:r>
-        <w:t>Berserker</w:t>
-      </w:r>
-      <w:proofErr w:type="spellEnd"/>
-      <w:r>
-        <w:t xml:space="preserve">. Su radio para oír sonidos medios es 15 metros. Su radio para oír sonidos altos es 30 metros. No puede oír sonidos bajos. Hay que tener en cuenta que la intensidad de un sonido se puede reducir un nivel si hay paredes o puertas cerradas de por medio (es decir, el </w:t>
-      </w:r>
-      <w:proofErr w:type="spellStart"/>
-      <w:r>
-        <w:t>berserker</w:t>
-      </w:r>
-      <w:proofErr w:type="spellEnd"/>
-      <w:r>
-        <w:t xml:space="preserve"> no puede oír un sonido medio al otro lado de una pared, aunque esté dentro de su rango de oído).</w:t>
-      </w:r>
-    </w:p>
-    <w:p>
-      <w:r>
-        <w:t>-</w:t>
-      </w:r>
-      <w:proofErr w:type="spellStart"/>
-      <w:r>
-        <w:t>Pathfinding</w:t>
-      </w:r>
-      <w:proofErr w:type="spellEnd"/>
-      <w:r>
-        <w:t xml:space="preserve"> </w:t>
-      </w:r>
-      <w:proofErr w:type="spellStart"/>
-      <w:r>
-        <w:t>Dijkstra</w:t>
-      </w:r>
-      <w:proofErr w:type="spellEnd"/>
-      <w:r>
-        <w:t>: para saber por dónde puede andar, para saber huir del jugador.</w:t>
-      </w:r>
-    </w:p>
+      <w:bookmarkEnd w:id="26"/>
+    </w:p>
+    <w:p/>
+    <w:p/>
+    <w:p/>
+    <w:p/>
     <w:p/>
     <w:p/>
     <w:p>
@@ -3462,296 +3813,295 @@
         <w:jc w:val="both"/>
       </w:pPr>
       <w:r>
+        <w:t xml:space="preserve"> </w:t>
+      </w:r>
+      <w:proofErr w:type="spellStart"/>
+      <w:r>
+        <w:rPr>
+          <w:b/>
+        </w:rPr>
+        <w:t>Steering</w:t>
+      </w:r>
+      <w:proofErr w:type="spellEnd"/>
+      <w:r>
+        <w:rPr>
+          <w:b/>
+        </w:rPr>
+        <w:t xml:space="preserve"> </w:t>
+      </w:r>
+      <w:proofErr w:type="spellStart"/>
+      <w:r>
+        <w:rPr>
+          <w:b/>
+        </w:rPr>
+        <w:t>behaviour</w:t>
+      </w:r>
+      <w:proofErr w:type="spellEnd"/>
+      <w:r>
+        <w:t>: para realizar acciones fuera de su ruta de patrulla, o añadir un sitio a la zona de patrulla en caso de que sea sospechoso.</w:t>
+      </w:r>
+    </w:p>
+    <w:p>
+      <w:r>
+        <w:rPr>
+          <w:b/>
+        </w:rPr>
+        <w:t>Percepción sensorial:</w:t>
+      </w:r>
+      <w:r>
+        <w:t xml:space="preserve"> vista y oído. La vista es un arco de 120 grados delante del soldado, con una distancia máxima de 10 metros. No puede ver a través de las paredes. El oído es un circulo alrededor del </w:t>
+      </w:r>
+      <w:proofErr w:type="spellStart"/>
+      <w:r>
+        <w:t>alien</w:t>
+      </w:r>
+      <w:proofErr w:type="spellEnd"/>
+      <w:r>
+        <w:t>. Su radio para oír sonidos bajos es 1 metro. Su radio para oír sonidos medios es 15 metros. Su radio para oír sonidos altos es 30 metros. Hay que tener en cuenta que la intensidad de un sonido se puede reducir un nivel si hay paredes o puertas cerradas de por medio.</w:t>
+      </w:r>
+    </w:p>
+    <w:p>
+      <w:pPr>
+        <w:jc w:val="both"/>
+      </w:pPr>
+      <w:r>
+        <w:t xml:space="preserve">El </w:t>
+      </w:r>
+      <w:proofErr w:type="spellStart"/>
+      <w:r>
+        <w:t>alien</w:t>
+      </w:r>
+      <w:proofErr w:type="spellEnd"/>
+      <w:r>
+        <w:t xml:space="preserve"> Soldado tiene memoria. Pueden recordar el estado de ciertos objetos (una puerta cerrada ahora está abierta) e investigar cambios sospechosos.</w:t>
+      </w:r>
+    </w:p>
+    <w:p>
+      <w:pPr>
+        <w:jc w:val="both"/>
+      </w:pPr>
+      <w:proofErr w:type="spellStart"/>
+      <w:r>
+        <w:rPr>
+          <w:b/>
+        </w:rPr>
+        <w:t>Waypoints</w:t>
+      </w:r>
+      <w:proofErr w:type="spellEnd"/>
+      <w:r>
+        <w:rPr>
+          <w:b/>
+        </w:rPr>
+        <w:t xml:space="preserve"> y </w:t>
+      </w:r>
+      <w:proofErr w:type="spellStart"/>
+      <w:r>
+        <w:rPr>
+          <w:b/>
+        </w:rPr>
+        <w:t>navmeshes</w:t>
+      </w:r>
+      <w:proofErr w:type="spellEnd"/>
+      <w:r>
+        <w:t>: Definir la ruta de patrulla.</w:t>
+      </w:r>
+    </w:p>
+    <w:p>
+      <w:pPr>
+        <w:jc w:val="both"/>
+      </w:pPr>
+      <w:proofErr w:type="spellStart"/>
+      <w:r>
+        <w:rPr>
+          <w:b/>
+        </w:rPr>
+        <w:t>Pathfinding</w:t>
+      </w:r>
+      <w:proofErr w:type="spellEnd"/>
+      <w:r>
+        <w:rPr>
+          <w:b/>
+        </w:rPr>
+        <w:t xml:space="preserve"> </w:t>
+      </w:r>
+      <w:proofErr w:type="spellStart"/>
+      <w:r>
+        <w:rPr>
+          <w:b/>
+        </w:rPr>
+        <w:t>Dijkstra</w:t>
+      </w:r>
+      <w:proofErr w:type="spellEnd"/>
+      <w:r>
+        <w:t>: para saber por dónde puede moverse.</w:t>
+      </w:r>
+    </w:p>
+    <w:p>
+      <w:pPr>
+        <w:jc w:val="both"/>
+      </w:pPr>
+      <w:r>
+        <w:rPr>
+          <w:b/>
+        </w:rPr>
+        <w:t>Comunicación</w:t>
+      </w:r>
+      <w:r>
+        <w:t xml:space="preserve">: El </w:t>
+      </w:r>
+      <w:proofErr w:type="spellStart"/>
+      <w:r>
+        <w:t>alien</w:t>
+      </w:r>
+      <w:proofErr w:type="spellEnd"/>
+      <w:r>
+        <w:t xml:space="preserve"> soldado puede huir del jugador si está en una situación desventajosa y buscar a sus aliados más cercanos para pedirles ayuda. También podrán recibir órdenes de los </w:t>
+      </w:r>
+      <w:proofErr w:type="spellStart"/>
+      <w:r>
+        <w:t>alien</w:t>
+      </w:r>
+      <w:proofErr w:type="spellEnd"/>
+      <w:r>
+        <w:t xml:space="preserve"> jefe.</w:t>
+      </w:r>
+    </w:p>
+    <w:p>
+      <w:pPr>
+        <w:rPr>
+          <w:u w:val="single"/>
+        </w:rPr>
+      </w:pPr>
+    </w:p>
+    <w:p/>
+    <w:p/>
+    <w:p>
+      <w:r>
+        <w:t>-IA JEFE</w:t>
+      </w:r>
+    </w:p>
+    <w:p/>
+    <w:p>
+      <w:r>
+        <w:t>Necesidades del Jefe según sus mecánicas:</w:t>
+      </w:r>
+    </w:p>
+    <w:p>
+      <w:r>
+        <w:t>-Máquina de estados: Cambiar entre estado Caminar, Investigar, Luchar, Alerta</w:t>
+      </w:r>
+    </w:p>
+    <w:p>
+      <w:r>
+        <w:t>Estado caminar: El Jefe patrulla por una zona definida. Lleva un escuadrón de soldados con él. Puede pararse a hablar con otros soldados si sus patrullas coinciden.</w:t>
+      </w:r>
+    </w:p>
+    <w:p>
+      <w:r>
+        <w:t>Acciones que puede realizar: Caminar, escuchar, regenerar, recordar.</w:t>
+      </w:r>
+    </w:p>
+    <w:p>
+      <w:r>
+        <w:t>Pasa al modo investigar si oye un ruido sospechoso o si ve algo que no debería estar así (una puerta cerrada ahora está abierta).</w:t>
+      </w:r>
+    </w:p>
+    <w:p>
+      <w:r>
+        <w:t>Pasa al modo alerta si no se cruza con un soldado en el punto en el que sus patrullas coinciden.</w:t>
+      </w:r>
+    </w:p>
+    <w:p>
+      <w:r>
+        <w:t>Estado Investigar: El jefe va al punto de origen del ruido sospechoso, o explora la habitación cuya puerta está abierta misteriosamente. Si ve al jugador, pasa a Luchar. Si no ve nada raro, vuelve a dónde estaba y sigue su patrulla. Si una cierta zona no para de dar falsas alarmas, el jefe puede añadirla a su ruta de patrulla, y explorarla incluso sin cambios sospechosos.</w:t>
+      </w:r>
+    </w:p>
+    <w:p>
+      <w:r>
+        <w:t>Estado luchar: Al ver al jugador, el jefe estudiará su situación y dará órdenes a sus soldados para atacarle de forma inteligente (si está en un pasillo, puede mandar a un soldado o dos a atacarle desde el otro lado mientras él y el resto atacan desde dónde están). Una vez decidida la estrategia, el jefe comprueba su distancia al jugador y los posibles puntos de cobertura para elegir sus ataques.</w:t>
+      </w:r>
+    </w:p>
+    <w:p>
+      <w:r>
+        <w:t>Acciones que puede realizar: Ataque cuchillo, Ataque ácido, Ataque granada, ataque fusil, cubrirse, esquivar, correr, regenerar.</w:t>
+      </w:r>
+    </w:p>
+    <w:p>
+      <w:r>
+        <w:t>Pasa al modo alerta si el jugador consigue escapar de la pelea.</w:t>
+      </w:r>
+    </w:p>
+    <w:p>
+      <w:r>
+        <w:t>Estado Alerta: Es similar al estado caminar, solo que la patrulla se realiza más minuciosamente, ya que ahora el jefe sabe que está pasando algo raro. Esto quiere decir que puede hacer lo siguiente:</w:t>
+      </w:r>
+    </w:p>
+    <w:p>
+      <w:r>
+        <w:t>-Entrar en habitaciones que pueden actuar de escondite, aunque no haya nada sospechoso.</w:t>
+      </w:r>
+    </w:p>
+    <w:p>
+      <w:r>
+        <w:t>-Hacer que algunos de sus soldados le cubran las espaldas al avanzar por un pasillo.</w:t>
+      </w:r>
+    </w:p>
+    <w:p>
+      <w:r>
+        <w:t>-Si un soldado con el que coincide en un cierto punto en su patrulla no aparece cuando es debido, mandará a algunos de sus soldados a investigar esa zona.</w:t>
+      </w:r>
+    </w:p>
+    <w:p/>
+    <w:p>
+      <w:r>
+        <w:t>-Lógica difusa: decidir la distancia a la que puede ver u oír. Decidir el ataque a realizar en una lucha según la distancia (Cerca=menos de 1 metro. Medio=Entre 1 y 6 metros. Lejos=Más de 6 metros). Decidir si la situación actual es ventajosa o no (para esto hay que estudiar muchas variables, como la situación de la pelea (habitación, pasillo…), sitios para cubrirse, cantidad y vida de los soldados de la pelea, si hay soldados cerca a los que se podría llamar, los ataques que realiza el jugador, etc…)</w:t>
+      </w:r>
+    </w:p>
+    <w:p>
+      <w:r>
+        <w:t>-</w:t>
+      </w:r>
+      <w:proofErr w:type="spellStart"/>
+      <w:r>
+        <w:t>Behaviour</w:t>
+      </w:r>
+      <w:proofErr w:type="spellEnd"/>
+      <w:r>
+        <w:t xml:space="preserve"> </w:t>
+      </w:r>
+      <w:proofErr w:type="spellStart"/>
+      <w:r>
+        <w:t>trees</w:t>
+      </w:r>
+      <w:proofErr w:type="spellEnd"/>
+      <w:r>
+        <w:t>: tomar decisiones durante una pelea para matar al jugador, como ir hacia él para que cambie de armas, o cubrirse y atacar con ataques cargados.</w:t>
+      </w:r>
+    </w:p>
+    <w:p>
+      <w:r>
+        <w:t>-</w:t>
+      </w:r>
+      <w:proofErr w:type="spellStart"/>
+      <w:r>
+        <w:t>Steering</w:t>
+      </w:r>
+      <w:proofErr w:type="spellEnd"/>
+      <w:r>
+        <w:t xml:space="preserve"> </w:t>
+      </w:r>
+      <w:proofErr w:type="spellStart"/>
+      <w:r>
+        <w:t>behaviour</w:t>
+      </w:r>
+      <w:proofErr w:type="spellEnd"/>
+      <w:r>
+        <w:t>: para realizar acciones fuera de su ruta de patrulla, o añadir un sitio a la zona de patrulla en caso de que sea sospechoso.</w:t>
+      </w:r>
+    </w:p>
+    <w:p>
+      <w:r>
         <w:lastRenderedPageBreak/>
-        <w:t xml:space="preserve"> </w:t>
-      </w:r>
-      <w:proofErr w:type="spellStart"/>
-      <w:r>
-        <w:rPr>
-          <w:b/>
-        </w:rPr>
-        <w:t>Steering</w:t>
-      </w:r>
-      <w:proofErr w:type="spellEnd"/>
-      <w:r>
-        <w:rPr>
-          <w:b/>
-        </w:rPr>
-        <w:t xml:space="preserve"> </w:t>
-      </w:r>
-      <w:proofErr w:type="spellStart"/>
-      <w:r>
-        <w:rPr>
-          <w:b/>
-        </w:rPr>
-        <w:t>behaviour</w:t>
-      </w:r>
-      <w:proofErr w:type="spellEnd"/>
-      <w:r>
-        <w:t>: para realizar acciones fuera de su ruta de patrulla, o añadir un sitio a la zona de patrulla en caso de que sea sospechoso.</w:t>
-      </w:r>
-    </w:p>
-    <w:p>
-      <w:r>
-        <w:rPr>
-          <w:b/>
-        </w:rPr>
-        <w:t>Percepción sensorial:</w:t>
-      </w:r>
-      <w:r>
-        <w:t xml:space="preserve"> vista y oído. La vista es un arco de 120 grados delante del soldado, con una distancia máxima de 10 metros. No puede ver a través de las paredes. El oído es un circulo alrededor del </w:t>
-      </w:r>
-      <w:proofErr w:type="spellStart"/>
-      <w:r>
-        <w:t>alien</w:t>
-      </w:r>
-      <w:proofErr w:type="spellEnd"/>
-      <w:r>
-        <w:t>. Su radio para oír sonidos bajos es 1 metro. Su radio para oír sonidos medios es 15 metros. Su radio para oír sonidos altos es 30 metros. Hay que tener en cuenta que la intensidad de un sonido se puede reducir un nivel si hay paredes o puertas cerradas de por medio.</w:t>
-      </w:r>
-    </w:p>
-    <w:p>
-      <w:pPr>
-        <w:jc w:val="both"/>
-      </w:pPr>
-      <w:r>
-        <w:t xml:space="preserve">El </w:t>
-      </w:r>
-      <w:proofErr w:type="spellStart"/>
-      <w:r>
-        <w:t>alien</w:t>
-      </w:r>
-      <w:proofErr w:type="spellEnd"/>
-      <w:r>
-        <w:t xml:space="preserve"> Soldado tiene memoria. Pueden recordar el estado de ciertos objetos (una puerta cerrada ahora está abierta) e investigar cambios sospechosos.</w:t>
-      </w:r>
-    </w:p>
-    <w:p>
-      <w:pPr>
-        <w:jc w:val="both"/>
-      </w:pPr>
-      <w:proofErr w:type="spellStart"/>
-      <w:r>
-        <w:rPr>
-          <w:b/>
-        </w:rPr>
-        <w:t>Waypoints</w:t>
-      </w:r>
-      <w:proofErr w:type="spellEnd"/>
-      <w:r>
-        <w:rPr>
-          <w:b/>
-        </w:rPr>
-        <w:t xml:space="preserve"> y </w:t>
-      </w:r>
-      <w:proofErr w:type="spellStart"/>
-      <w:r>
-        <w:rPr>
-          <w:b/>
-        </w:rPr>
-        <w:t>navmeshes</w:t>
-      </w:r>
-      <w:proofErr w:type="spellEnd"/>
-      <w:r>
-        <w:t>: Definir la ruta de patrulla.</w:t>
-      </w:r>
-    </w:p>
-    <w:p>
-      <w:pPr>
-        <w:jc w:val="both"/>
-      </w:pPr>
-      <w:proofErr w:type="spellStart"/>
-      <w:r>
-        <w:rPr>
-          <w:b/>
-        </w:rPr>
-        <w:t>Pathfinding</w:t>
-      </w:r>
-      <w:proofErr w:type="spellEnd"/>
-      <w:r>
-        <w:rPr>
-          <w:b/>
-        </w:rPr>
-        <w:t xml:space="preserve"> </w:t>
-      </w:r>
-      <w:proofErr w:type="spellStart"/>
-      <w:r>
-        <w:rPr>
-          <w:b/>
-        </w:rPr>
-        <w:t>Dijkstra</w:t>
-      </w:r>
-      <w:proofErr w:type="spellEnd"/>
-      <w:r>
-        <w:t>: para saber por dónde puede moverse.</w:t>
-      </w:r>
-    </w:p>
-    <w:p>
-      <w:pPr>
-        <w:jc w:val="both"/>
-      </w:pPr>
-      <w:r>
-        <w:rPr>
-          <w:b/>
-        </w:rPr>
-        <w:t>Comunicación</w:t>
-      </w:r>
-      <w:r>
-        <w:t xml:space="preserve">: El </w:t>
-      </w:r>
-      <w:proofErr w:type="spellStart"/>
-      <w:r>
-        <w:t>alien</w:t>
-      </w:r>
-      <w:proofErr w:type="spellEnd"/>
-      <w:r>
-        <w:t xml:space="preserve"> soldado puede huir del jugador si está en una situación desventajosa y buscar a sus aliados más cercanos para pedirles ayuda. También podrán recibir órdenes de los </w:t>
-      </w:r>
-      <w:proofErr w:type="spellStart"/>
-      <w:r>
-        <w:t>alien</w:t>
-      </w:r>
-      <w:proofErr w:type="spellEnd"/>
-      <w:r>
-        <w:t xml:space="preserve"> jefe.</w:t>
-      </w:r>
-    </w:p>
-    <w:p>
-      <w:pPr>
-        <w:rPr>
-          <w:u w:val="single"/>
-        </w:rPr>
-      </w:pPr>
-    </w:p>
-    <w:p/>
-    <w:p/>
-    <w:p>
-      <w:r>
-        <w:t>-IA JEFE</w:t>
-      </w:r>
-    </w:p>
-    <w:p/>
-    <w:p>
-      <w:r>
-        <w:t>Necesidades del Jefe según sus mecánicas:</w:t>
-      </w:r>
-    </w:p>
-    <w:p>
-      <w:r>
-        <w:t>-Máquina de estados: Cambiar entre estado Caminar, Investigar, Luchar, Alerta</w:t>
-      </w:r>
-    </w:p>
-    <w:p>
-      <w:r>
-        <w:t>Estado caminar: El Jefe patrulla por una zona definida. Lleva un escuadrón de soldados con él. Puede pararse a hablar con otros soldados si sus patrullas coinciden.</w:t>
-      </w:r>
-    </w:p>
-    <w:p>
-      <w:r>
-        <w:t>Acciones que puede realizar: Caminar, escuchar, regenerar, recordar.</w:t>
-      </w:r>
-    </w:p>
-    <w:p>
-      <w:r>
-        <w:t>Pasa al modo investigar si oye un ruido sospechoso o si ve algo que no debería estar así (una puerta cerrada ahora está abierta).</w:t>
-      </w:r>
-    </w:p>
-    <w:p>
-      <w:r>
-        <w:t>Pasa al modo alerta si no se cruza con un soldado en el punto en el que sus patrullas coinciden.</w:t>
-      </w:r>
-    </w:p>
-    <w:p>
-      <w:r>
-        <w:t>Estado Investigar: El jefe va al punto de origen del ruido sospechoso, o explora la habitación cuya puerta está abierta misteriosamente. Si ve al jugador, pasa a Luchar. Si no ve nada raro, vuelve a dónde estaba y sigue su patrulla. Si una cierta zona no para de dar falsas alarmas, el jefe puede añadirla a su ruta de patrulla, y explorarla incluso sin cambios sospechosos.</w:t>
-      </w:r>
-    </w:p>
-    <w:p>
-      <w:r>
-        <w:t>Estado luchar: Al ver al jugador, el jefe estudiará su situación y dará órdenes a sus soldados para atacarle de forma inteligente (si está en un pasillo, puede mandar a un soldado o dos a atacarle desde el otro lado mientras él y el resto atacan desde dónde están). Una vez decidida la estrategia, el jefe comprueba su distancia al jugador y los posibles puntos de cobertura para elegir sus ataques.</w:t>
-      </w:r>
-    </w:p>
-    <w:p>
-      <w:r>
-        <w:t>Acciones que puede realizar: Ataque cuchillo, Ataque ácido, Ataque granada, ataque fusil, cubrirse, esquivar, correr, regenerar.</w:t>
-      </w:r>
-    </w:p>
-    <w:p>
-      <w:r>
-        <w:lastRenderedPageBreak/>
-        <w:t>Pasa al modo alerta si el jugador consigue escapar de la pelea.</w:t>
-      </w:r>
-    </w:p>
-    <w:p>
-      <w:r>
-        <w:t>Estado Alerta: Es similar al estado caminar, solo que la patrulla se realiza más minuciosamente, ya que ahora el jefe sabe que está pasando algo raro. Esto quiere decir que puede hacer lo siguiente:</w:t>
-      </w:r>
-    </w:p>
-    <w:p>
-      <w:r>
-        <w:t>-Entrar en habitaciones que pueden actuar de escondite, aunque no haya nada sospechoso.</w:t>
-      </w:r>
-    </w:p>
-    <w:p>
-      <w:r>
-        <w:t>-Hacer que algunos de sus soldados le cubran las espaldas al avanzar por un pasillo.</w:t>
-      </w:r>
-    </w:p>
-    <w:p>
-      <w:r>
-        <w:t>-Si un soldado con el que coincide en un cierto punto en su patrulla no aparece cuando es debido, mandará a algunos de sus soldados a investigar esa zona.</w:t>
-      </w:r>
-    </w:p>
-    <w:p/>
-    <w:p>
-      <w:r>
-        <w:t>-Lógica difusa: decidir la distancia a la que puede ver u oír. Decidir el ataque a realizar en una lucha según la distancia (Cerca=menos de 1 metro. Medio=Entre 1 y 6 metros. Lejos=Más de 6 metros). Decidir si la situación actual es ventajosa o no (para esto hay que estudiar muchas variables, como la situación de la pelea (habitación, pasillo…), sitios para cubrirse, cantidad y vida de los soldados de la pelea, si hay soldados cerca a los que se podría llamar, los ataques que realiza el jugador, etc…)</w:t>
-      </w:r>
-    </w:p>
-    <w:p>
-      <w:r>
-        <w:t>-</w:t>
-      </w:r>
-      <w:proofErr w:type="spellStart"/>
-      <w:r>
-        <w:t>Behaviour</w:t>
-      </w:r>
-      <w:proofErr w:type="spellEnd"/>
-      <w:r>
-        <w:t xml:space="preserve"> </w:t>
-      </w:r>
-      <w:proofErr w:type="spellStart"/>
-      <w:r>
-        <w:t>trees</w:t>
-      </w:r>
-      <w:proofErr w:type="spellEnd"/>
-      <w:r>
-        <w:t>: tomar decisiones durante una pelea para matar al jugador, como ir hacia él para que cambie de armas, o cubrirse y atacar con ataques cargados.</w:t>
-      </w:r>
-    </w:p>
-    <w:p>
-      <w:r>
-        <w:t>-</w:t>
-      </w:r>
-      <w:proofErr w:type="spellStart"/>
-      <w:r>
-        <w:t>Steering</w:t>
-      </w:r>
-      <w:proofErr w:type="spellEnd"/>
-      <w:r>
-        <w:t xml:space="preserve"> </w:t>
-      </w:r>
-      <w:proofErr w:type="spellStart"/>
-      <w:r>
-        <w:t>behaviour</w:t>
-      </w:r>
-      <w:proofErr w:type="spellEnd"/>
-      <w:r>
-        <w:t>: para realizar acciones fuera de su ruta de patrulla, o añadir un sitio a la zona de patrulla en caso de que sea sospechoso.</w:t>
-      </w:r>
-    </w:p>
-    <w:p>
-      <w:r>
         <w:t>-Percepción sensorial:  vista y oído. La vista es un arco de 30 grados delante del Jefe, con una distancia máxima de 10 metros. No puede ver a través de las paredes. El oído es un circulo alrededor del Jefe. Su radio para oír sonidos bajos es 4 metros. Su radio para oír sonidos medios es 15 metros. Su radio para oír sonidos altos es 30 metros. Hay que tener en cuenta que la intensidad de un sonido se puede reducir un nivel si hay paredes o puertas cerradas de por medio (es decir, el jefe no puede oír un sonido medio al otro lado de una pared, aunque esté dentro de su rango de oído, pero sí puede oírlo si está dentro de su rango de escucha bajo).</w:t>
       </w:r>
     </w:p>
@@ -4053,15 +4403,6 @@
   </w:abstractNum>
   <w:num w:numId="1">
     <w:abstractNumId w:val="0"/>
-    <w:lvlOverride w:ilvl="0"/>
-    <w:lvlOverride w:ilvl="1"/>
-    <w:lvlOverride w:ilvl="2"/>
-    <w:lvlOverride w:ilvl="3"/>
-    <w:lvlOverride w:ilvl="4"/>
-    <w:lvlOverride w:ilvl="5"/>
-    <w:lvlOverride w:ilvl="6"/>
-    <w:lvlOverride w:ilvl="7"/>
-    <w:lvlOverride w:ilvl="8"/>
   </w:num>
   <w:num w:numId="2">
     <w:abstractNumId w:val="1"/>
@@ -4239,7 +4580,7 @@
     <w:lsdException w:name="Table Web 2" w:semiHidden="1" w:unhideWhenUsed="1"/>
     <w:lsdException w:name="Table Web 3" w:semiHidden="1" w:unhideWhenUsed="1"/>
     <w:lsdException w:name="Balloon Text" w:semiHidden="1" w:unhideWhenUsed="1"/>
-    <w:lsdException w:name="Table Grid" w:semiHidden="1" w:uiPriority="59" w:unhideWhenUsed="1"/>
+    <w:lsdException w:name="Table Grid" w:uiPriority="59"/>
     <w:lsdException w:name="Table Theme" w:semiHidden="1" w:unhideWhenUsed="1"/>
     <w:lsdException w:name="Placeholder Text" w:semiHidden="1"/>
     <w:lsdException w:name="No Spacing" w:uiPriority="1" w:qFormat="1"/>
@@ -5778,7 +6119,7 @@
 </file>
 
 <file path=customXml/itemProps1.xml><?xml version="1.0" encoding="utf-8"?>
-<ds:datastoreItem xmlns:ds="http://schemas.openxmlformats.org/officeDocument/2006/customXml" ds:itemID="{E697B13E-A32C-418B-89C6-C0209058C7D4}">
+<ds:datastoreItem xmlns:ds="http://schemas.openxmlformats.org/officeDocument/2006/customXml" ds:itemID="{7C285E10-5A10-4D99-816E-626AB93AA537}">
   <ds:schemaRefs>
     <ds:schemaRef ds:uri="http://schemas.openxmlformats.org/officeDocument/2006/bibliography"/>
   </ds:schemaRefs>

</xml_diff>